<commit_message>
update for modular approach
</commit_message>
<xml_diff>
--- a/template.docx
+++ b/template.docx
@@ -167,7 +167,15 @@
             </w:r>
             <w:proofErr w:type="spellEnd"/>
             <w:r>
-              <w:t xml:space="preserve">}} {{exercise.type.name}} - {% if </w:t>
+              <w:t>}} {{exercise.type.name</w:t>
+            </w:r>
+            <w:proofErr w:type="gramStart"/>
+            <w:r>
+              <w:t>}}{</w:t>
+            </w:r>
+            <w:proofErr w:type="gramEnd"/>
+            <w:r>
+              <w:t xml:space="preserve">% if </w:t>
             </w:r>
             <w:proofErr w:type="spellStart"/>
             <w:proofErr w:type="gramStart"/>
@@ -180,15 +188,13 @@
             </w:r>
             <w:proofErr w:type="spellEnd"/>
             <w:r>
-              <w:t xml:space="preserve"> </w:t>
-            </w:r>
-            <w:proofErr w:type="gramStart"/>
-            <w:r>
-              <w:t>%}(</w:t>
-            </w:r>
-            <w:proofErr w:type="gramEnd"/>
-            <w:r>
-              <w:t>{{</w:t>
+              <w:t xml:space="preserve"> %}</w:t>
+            </w:r>
+            <w:r>
+              <w:t xml:space="preserve"> - </w:t>
+            </w:r>
+            <w:r>
+              <w:t>({{</w:t>
             </w:r>
             <w:proofErr w:type="gramStart"/>
             <w:r>
@@ -739,7 +745,15 @@
             </w:r>
             <w:proofErr w:type="spellEnd"/>
             <w:r>
-              <w:t xml:space="preserve">}} {{exercise.type.name}} - {% if </w:t>
+              <w:t>}} {{exercise.type.name</w:t>
+            </w:r>
+            <w:proofErr w:type="gramStart"/>
+            <w:r>
+              <w:t>}}{</w:t>
+            </w:r>
+            <w:proofErr w:type="gramEnd"/>
+            <w:r>
+              <w:t xml:space="preserve">% if </w:t>
             </w:r>
             <w:proofErr w:type="spellStart"/>
             <w:proofErr w:type="gramStart"/>
@@ -752,15 +766,13 @@
             </w:r>
             <w:proofErr w:type="spellEnd"/>
             <w:r>
-              <w:t xml:space="preserve"> </w:t>
-            </w:r>
-            <w:proofErr w:type="gramStart"/>
-            <w:r>
-              <w:t>%}(</w:t>
-            </w:r>
-            <w:proofErr w:type="gramEnd"/>
-            <w:r>
-              <w:t>{{</w:t>
+              <w:t xml:space="preserve"> %}</w:t>
+            </w:r>
+            <w:r>
+              <w:t xml:space="preserve"> - </w:t>
+            </w:r>
+            <w:r>
+              <w:t>({{</w:t>
             </w:r>
             <w:proofErr w:type="gramStart"/>
             <w:r>
@@ -1320,7 +1332,15 @@
             </w:r>
             <w:proofErr w:type="spellEnd"/>
             <w:r>
-              <w:t xml:space="preserve">}} {{exercise.type.name}} - {% if </w:t>
+              <w:t>}} {{exercise.type.name</w:t>
+            </w:r>
+            <w:proofErr w:type="gramStart"/>
+            <w:r>
+              <w:t>}}{</w:t>
+            </w:r>
+            <w:proofErr w:type="gramEnd"/>
+            <w:r>
+              <w:t xml:space="preserve">% if </w:t>
             </w:r>
             <w:proofErr w:type="spellStart"/>
             <w:proofErr w:type="gramStart"/>
@@ -1333,15 +1353,13 @@
             </w:r>
             <w:proofErr w:type="spellEnd"/>
             <w:r>
-              <w:t xml:space="preserve"> </w:t>
-            </w:r>
-            <w:proofErr w:type="gramStart"/>
-            <w:r>
-              <w:t>%}(</w:t>
-            </w:r>
-            <w:proofErr w:type="gramEnd"/>
-            <w:r>
-              <w:t>{{</w:t>
+              <w:t xml:space="preserve"> %}</w:t>
+            </w:r>
+            <w:r>
+              <w:t xml:space="preserve"> - </w:t>
+            </w:r>
+            <w:r>
+              <w:t>({{</w:t>
             </w:r>
             <w:proofErr w:type="gramStart"/>
             <w:r>
@@ -1904,7 +1922,15 @@
             </w:r>
             <w:proofErr w:type="spellEnd"/>
             <w:r>
-              <w:t xml:space="preserve">}} {{exercise.type.name}} - {% if </w:t>
+              <w:t>}} {{exercise.type.name</w:t>
+            </w:r>
+            <w:proofErr w:type="gramStart"/>
+            <w:r>
+              <w:t>}}{</w:t>
+            </w:r>
+            <w:proofErr w:type="gramEnd"/>
+            <w:r>
+              <w:t xml:space="preserve">% if </w:t>
             </w:r>
             <w:proofErr w:type="spellStart"/>
             <w:proofErr w:type="gramStart"/>
@@ -1917,15 +1943,13 @@
             </w:r>
             <w:proofErr w:type="spellEnd"/>
             <w:r>
-              <w:t xml:space="preserve"> </w:t>
-            </w:r>
-            <w:proofErr w:type="gramStart"/>
-            <w:r>
-              <w:t>%}(</w:t>
-            </w:r>
-            <w:proofErr w:type="gramEnd"/>
-            <w:r>
-              <w:t>{{</w:t>
+              <w:t xml:space="preserve"> %}</w:t>
+            </w:r>
+            <w:r>
+              <w:t xml:space="preserve"> - </w:t>
+            </w:r>
+            <w:r>
+              <w:t>({{</w:t>
             </w:r>
             <w:proofErr w:type="gramStart"/>
             <w:r>
@@ -2488,7 +2512,15 @@
             </w:r>
             <w:proofErr w:type="spellEnd"/>
             <w:r>
-              <w:t xml:space="preserve">}} {{exercise.type.name}} - {% if </w:t>
+              <w:t>}} {{exercise.type.name</w:t>
+            </w:r>
+            <w:proofErr w:type="gramStart"/>
+            <w:r>
+              <w:t>}}{</w:t>
+            </w:r>
+            <w:proofErr w:type="gramEnd"/>
+            <w:r>
+              <w:t xml:space="preserve">% if </w:t>
             </w:r>
             <w:proofErr w:type="spellStart"/>
             <w:proofErr w:type="gramStart"/>
@@ -2501,15 +2533,13 @@
             </w:r>
             <w:proofErr w:type="spellEnd"/>
             <w:r>
-              <w:t xml:space="preserve"> </w:t>
-            </w:r>
-            <w:proofErr w:type="gramStart"/>
-            <w:r>
-              <w:t>%}(</w:t>
-            </w:r>
-            <w:proofErr w:type="gramEnd"/>
-            <w:r>
-              <w:t>{{</w:t>
+              <w:t xml:space="preserve"> %}</w:t>
+            </w:r>
+            <w:r>
+              <w:t xml:space="preserve"> - </w:t>
+            </w:r>
+            <w:r>
+              <w:t>({{</w:t>
             </w:r>
             <w:proofErr w:type="gramStart"/>
             <w:r>
@@ -2689,7 +2719,15 @@
           <w:p>
             <w:r>
               <w:lastRenderedPageBreak/>
-              <w:t xml:space="preserve">{% for exercise in </w:t>
+              <w:t xml:space="preserve">{% for exercise </w:t>
+            </w:r>
+            <w:proofErr w:type="gramStart"/>
+            <w:r>
+              <w:t>in</w:t>
+            </w:r>
+            <w:proofErr w:type="gramEnd"/>
+            <w:r>
+              <w:t xml:space="preserve"> </w:t>
             </w:r>
             <w:proofErr w:type="spellStart"/>
             <w:proofErr w:type="gramStart"/>
@@ -2713,7 +2751,11 @@
             </w:r>
             <w:proofErr w:type="gramEnd"/>
             <w:r>
-              <w:t>% if exercise.type</w:t>
+              <w:t xml:space="preserve">% if </w:t>
+            </w:r>
+            <w:proofErr w:type="gramStart"/>
+            <w:r>
+              <w:t>exercise.type</w:t>
             </w:r>
             <w:r>
               <w:t>.name</w:t>
@@ -2721,6 +2763,7 @@
             <w:r>
               <w:t xml:space="preserve"> %}</w:t>
             </w:r>
+            <w:proofErr w:type="gramEnd"/>
           </w:p>
           <w:p>
             <w:pPr>

</xml_diff>